<commit_message>
final verison for distribution and learning
</commit_message>
<xml_diff>
--- a/ReadMe.docx
+++ b/ReadMe.docx
@@ -7,8 +7,16 @@
         <w:rPr>
           <w:rFonts w:hint="eastAsia"/>
         </w:rPr>
+        <w:t xml:space="preserve"> </w:t>
+      </w:r>
+      <w:proofErr w:type="spellStart"/>
+      <w:r>
+        <w:rPr>
+          <w:rFonts w:hint="eastAsia"/>
+        </w:rPr>
         <w:t>DTW_Processing</w:t>
       </w:r>
+      <w:proofErr w:type="spellEnd"/>
       <w:r>
         <w:rPr>
           <w:rFonts w:hint="eastAsia"/>
@@ -16,13 +24,7 @@
         <w:t>程序使用说明</w:t>
       </w:r>
     </w:p>
-    <w:p>
-      <w:pPr>
-        <w:rPr>
-          <w:rFonts w:hint="eastAsia"/>
-        </w:rPr>
-      </w:pPr>
-    </w:p>
+    <w:p/>
     <w:p>
       <w:r>
         <w:rPr>
@@ -38,14 +40,17 @@
         </w:rPr>
         <w:t>用于的处理数据的函数</w:t>
       </w:r>
+      <w:proofErr w:type="spellStart"/>
       <w:r>
         <w:rPr>
           <w:rFonts w:hint="eastAsia"/>
         </w:rPr>
         <w:t>Bessl_Filter</w:t>
       </w:r>
-    </w:p>
-    <w:p>
+      <w:proofErr w:type="spellEnd"/>
+    </w:p>
+    <w:p>
+      <w:proofErr w:type="gramStart"/>
       <w:r>
         <w:rPr>
           <w:rFonts w:hint="eastAsia"/>
@@ -56,14 +61,23 @@
         <w:rPr>
           <w:rFonts w:hint="eastAsia"/>
         </w:rPr>
-        <w:t>滤波数据，一维</w:t>
-      </w:r>
+        <w:t>滤波数据</w:t>
+      </w:r>
+      <w:proofErr w:type="gramEnd"/>
+      <w:r>
+        <w:rPr>
+          <w:rFonts w:hint="eastAsia"/>
+        </w:rPr>
+        <w:t>，一维</w:t>
+      </w:r>
+      <w:proofErr w:type="spellStart"/>
       <w:r>
         <w:rPr>
           <w:rFonts w:hint="eastAsia"/>
         </w:rPr>
         <w:t>numpy</w:t>
       </w:r>
+      <w:proofErr w:type="spellEnd"/>
       <w:r>
         <w:rPr>
           <w:rFonts w:hint="eastAsia"/>
@@ -72,9 +86,15 @@
       </w:r>
     </w:p>
     <w:p>
-      <w:r>
-        <w:t>sampling_frequency</w:t>
-      </w:r>
+      <w:proofErr w:type="spellStart"/>
+      <w:r>
+        <w:t>sampling_</w:t>
+      </w:r>
+      <w:proofErr w:type="gramStart"/>
+      <w:r>
+        <w:t>frequency</w:t>
+      </w:r>
+      <w:proofErr w:type="spellEnd"/>
       <w:r>
         <w:rPr>
           <w:rFonts w:hint="eastAsia"/>
@@ -87,8 +107,10 @@
         </w:rPr>
         <w:t>采用频率</w:t>
       </w:r>
-    </w:p>
-    <w:p>
+      <w:proofErr w:type="gramEnd"/>
+    </w:p>
+    <w:p>
+      <w:proofErr w:type="gramStart"/>
       <w:r>
         <w:rPr>
           <w:rFonts w:hint="eastAsia"/>
@@ -99,15 +121,37 @@
         <w:rPr>
           <w:rFonts w:hint="eastAsia"/>
         </w:rPr>
-        <w:t>滤波器的级数，级数越高越平滑</w:t>
-      </w:r>
-    </w:p>
-    <w:p>
-      <w:r>
-        <w:rPr>
-          <w:rFonts w:hint="eastAsia"/>
-        </w:rPr>
-        <w:t>cut_off_frequency:</w:t>
+        <w:t>滤波器的级数</w:t>
+      </w:r>
+      <w:proofErr w:type="gramEnd"/>
+      <w:r>
+        <w:rPr>
+          <w:rFonts w:hint="eastAsia"/>
+        </w:rPr>
+        <w:t>，级数越高越平滑</w:t>
+      </w:r>
+    </w:p>
+    <w:p>
+      <w:proofErr w:type="spellStart"/>
+      <w:r>
+        <w:rPr>
+          <w:rFonts w:hint="eastAsia"/>
+        </w:rPr>
+        <w:t>cut_off_</w:t>
+      </w:r>
+      <w:proofErr w:type="gramStart"/>
+      <w:r>
+        <w:rPr>
+          <w:rFonts w:hint="eastAsia"/>
+        </w:rPr>
+        <w:t>frequency</w:t>
+      </w:r>
+      <w:proofErr w:type="spellEnd"/>
+      <w:r>
+        <w:rPr>
+          <w:rFonts w:hint="eastAsia"/>
+        </w:rPr>
+        <w:t>:</w:t>
       </w:r>
       <w:r>
         <w:rPr>
@@ -115,12 +159,15 @@
         </w:rPr>
         <w:t>截止频率</w:t>
       </w:r>
+      <w:proofErr w:type="gramEnd"/>
     </w:p>
     <w:p/>
     <w:p>
+      <w:proofErr w:type="spellStart"/>
       <w:r>
         <w:t>normalized_translocation</w:t>
       </w:r>
+      <w:proofErr w:type="spellEnd"/>
       <w:r>
         <w:rPr>
           <w:rFonts w:hint="eastAsia"/>
@@ -129,6 +176,7 @@
       </w:r>
     </w:p>
     <w:p>
+      <w:proofErr w:type="gramStart"/>
       <w:r>
         <w:rPr>
           <w:rFonts w:hint="eastAsia"/>
@@ -139,7 +187,14 @@
         <w:rPr>
           <w:rFonts w:hint="eastAsia"/>
         </w:rPr>
-        <w:t>阈值，保留小于阈值的信号，一般设置为选取最小值</w:t>
+        <w:t>阈值</w:t>
+      </w:r>
+      <w:proofErr w:type="gramEnd"/>
+      <w:r>
+        <w:rPr>
+          <w:rFonts w:hint="eastAsia"/>
+        </w:rPr>
+        <w:t>，保留小于阈值的信号，一般设置为选取最小值</w:t>
       </w:r>
       <w:r>
         <w:rPr>
@@ -155,27 +210,45 @@
       </w:r>
     </w:p>
     <w:p>
+      <w:proofErr w:type="spellStart"/>
       <w:r>
         <w:t>drop_head</w:t>
       </w:r>
-      <w:r>
-        <w:rPr>
-          <w:rFonts w:hint="eastAsia"/>
-        </w:rPr>
-        <w:t>/tail:</w:t>
-      </w:r>
-      <w:r>
-        <w:rPr>
-          <w:rFonts w:hint="eastAsia"/>
-        </w:rPr>
-        <w:t>去除两端可能出现的直线，为去除的数据点数目</w:t>
+      <w:proofErr w:type="spellEnd"/>
+      <w:r>
+        <w:rPr>
+          <w:rFonts w:hint="eastAsia"/>
+        </w:rPr>
+        <w:t>/</w:t>
+      </w:r>
+      <w:proofErr w:type="gramStart"/>
+      <w:r>
+        <w:rPr>
+          <w:rFonts w:hint="eastAsia"/>
+        </w:rPr>
+        <w:t>tail:</w:t>
+      </w:r>
+      <w:r>
+        <w:rPr>
+          <w:rFonts w:hint="eastAsia"/>
+        </w:rPr>
+        <w:t>去除两端可能出现的直线</w:t>
+      </w:r>
+      <w:proofErr w:type="gramEnd"/>
+      <w:r>
+        <w:rPr>
+          <w:rFonts w:hint="eastAsia"/>
+        </w:rPr>
+        <w:t>，为去除的数据点数目</w:t>
       </w:r>
     </w:p>
     <w:p/>
     <w:p>
+      <w:proofErr w:type="spellStart"/>
       <w:r>
         <w:t>normalized_time_axis</w:t>
       </w:r>
+      <w:proofErr w:type="spellEnd"/>
       <w:r>
         <w:rPr>
           <w:rFonts w:hint="eastAsia"/>
@@ -194,6 +267,9 @@
     </w:p>
     <w:p>
       <w:r>
+        <w:rPr>
+          <w:noProof/>
+        </w:rPr>
         <w:drawing>
           <wp:inline distT="0" distB="0" distL="0" distR="0" wp14:anchorId="7402061D" wp14:editId="0A467A33">
             <wp:extent cx="5943600" cy="600075"/>
@@ -238,12 +314,14 @@
         </w:rPr>
         <w:t>输入数据：一个含有一维</w:t>
       </w:r>
+      <w:proofErr w:type="spellStart"/>
       <w:r>
         <w:rPr>
           <w:rFonts w:hint="eastAsia"/>
         </w:rPr>
         <w:t>numpy</w:t>
       </w:r>
+      <w:proofErr w:type="spellEnd"/>
       <w:r>
         <w:rPr>
           <w:rFonts w:hint="eastAsia"/>
@@ -276,12 +354,10 @@
       </w:r>
     </w:p>
     <w:p>
-      <w:pPr>
-        <w:rPr>
-          <w:rFonts w:hint="eastAsia"/>
-        </w:rPr>
-      </w:pPr>
-      <w:r>
+      <w:r>
+        <w:rPr>
+          <w:noProof/>
+        </w:rPr>
         <w:drawing>
           <wp:inline distT="0" distB="0" distL="0" distR="0" wp14:anchorId="1218D41D" wp14:editId="0B8BCCF4">
             <wp:extent cx="5943600" cy="678180"/>
@@ -320,11 +396,6 @@
       </w:r>
     </w:p>
     <w:p>
-      <w:pPr>
-        <w:rPr>
-          <w:rFonts w:hint="eastAsia"/>
-        </w:rPr>
-      </w:pPr>
       <w:r>
         <w:rPr>
           <w:rFonts w:hint="eastAsia"/>
@@ -333,14 +404,9 @@
       </w:r>
     </w:p>
     <w:p/>
-    <w:p>
-      <w:pPr>
-        <w:rPr>
-          <w:rFonts w:hint="eastAsia"/>
-        </w:rPr>
-      </w:pPr>
-    </w:p>
-    <w:p>
+    <w:p/>
+    <w:p>
+      <w:proofErr w:type="spellStart"/>
       <w:r>
         <w:lastRenderedPageBreak/>
         <w:t>T</w:t>
@@ -349,16 +415,39 @@
         <w:rPr>
           <w:rFonts w:hint="eastAsia"/>
         </w:rPr>
-        <w:t>arget_length:</w:t>
-      </w:r>
-      <w:r>
-        <w:rPr>
-          <w:rFonts w:hint="eastAsia"/>
-        </w:rPr>
-        <w:t>设定重心序列的长度（数据点数量）</w:t>
-      </w:r>
-    </w:p>
-    <w:p>
+        <w:t>arget_</w:t>
+      </w:r>
+      <w:proofErr w:type="gramStart"/>
+      <w:r>
+        <w:rPr>
+          <w:rFonts w:hint="eastAsia"/>
+        </w:rPr>
+        <w:t>length</w:t>
+      </w:r>
+      <w:proofErr w:type="spellEnd"/>
+      <w:r>
+        <w:rPr>
+          <w:rFonts w:hint="eastAsia"/>
+        </w:rPr>
+        <w:t>:</w:t>
+      </w:r>
+      <w:r>
+        <w:rPr>
+          <w:rFonts w:hint="eastAsia"/>
+        </w:rPr>
+        <w:t>设定重心序列的长度</w:t>
+      </w:r>
+      <w:proofErr w:type="gramEnd"/>
+      <w:r>
+        <w:rPr>
+          <w:rFonts w:hint="eastAsia"/>
+        </w:rPr>
+        <w:t>（数据点数量）</w:t>
+      </w:r>
+    </w:p>
+    <w:p>
+      <w:proofErr w:type="spellStart"/>
+      <w:proofErr w:type="gramStart"/>
       <w:r>
         <w:t>S</w:t>
       </w:r>
@@ -366,7 +455,15 @@
         <w:rPr>
           <w:rFonts w:hint="eastAsia"/>
         </w:rPr>
-        <w:t>tart,end:</w:t>
+        <w:t>tart,end</w:t>
+      </w:r>
+      <w:proofErr w:type="spellEnd"/>
+      <w:proofErr w:type="gramEnd"/>
+      <w:r>
+        <w:rPr>
+          <w:rFonts w:hint="eastAsia"/>
+        </w:rPr>
+        <w:t>:</w:t>
       </w:r>
       <w:r>
         <w:rPr>
@@ -388,8 +485,21 @@
       </w:r>
     </w:p>
     <w:p>
-      <w:r>
-        <w:t>max_iter=50,tol=1e-3</w:t>
+      <w:proofErr w:type="spellStart"/>
+      <w:r>
+        <w:t>max_iter</w:t>
+      </w:r>
+      <w:proofErr w:type="spellEnd"/>
+      <w:r>
+        <w:t>=</w:t>
+      </w:r>
+      <w:proofErr w:type="gramStart"/>
+      <w:r>
+        <w:t>50,tol</w:t>
+      </w:r>
+      <w:proofErr w:type="gramEnd"/>
+      <w:r>
+        <w:t>=1e-3</w:t>
       </w:r>
       <w:r>
         <w:rPr>
@@ -397,12 +507,14 @@
         </w:rPr>
         <w:t>控制收敛性：</w:t>
       </w:r>
+      <w:proofErr w:type="spellStart"/>
       <w:r>
         <w:rPr>
           <w:rFonts w:hint="eastAsia"/>
         </w:rPr>
         <w:t>max_iter</w:t>
       </w:r>
+      <w:proofErr w:type="spellEnd"/>
       <w:r>
         <w:rPr>
           <w:rFonts w:hint="eastAsia"/>
@@ -413,8 +525,16 @@
         <w:rPr>
           <w:rFonts w:hint="eastAsia"/>
         </w:rPr>
-        <w:t>,tol</w:t>
-      </w:r>
+        <w:t>,</w:t>
+      </w:r>
+      <w:proofErr w:type="spellStart"/>
+      <w:r>
+        <w:rPr>
+          <w:rFonts w:hint="eastAsia"/>
+        </w:rPr>
+        <w:t>tol</w:t>
+      </w:r>
+      <w:proofErr w:type="spellEnd"/>
       <w:r>
         <w:rPr>
           <w:rFonts w:hint="eastAsia"/>
@@ -424,12 +544,14 @@
     </w:p>
     <w:p/>
     <w:p>
+      <w:proofErr w:type="spellStart"/>
       <w:r>
         <w:rPr>
           <w:rFonts w:hint="eastAsia"/>
         </w:rPr>
         <w:t>Signal_Processing_and_Alignment</w:t>
       </w:r>
+      <w:proofErr w:type="spellEnd"/>
     </w:p>
     <w:p>
       <w:r>
@@ -539,6 +661,7 @@
         </w:rPr>
         <w:t>包含有多个两列（时间、电流）过孔信号</w:t>
       </w:r>
+      <w:proofErr w:type="spellStart"/>
       <w:r>
         <w:rPr>
           <w:rFonts w:hint="eastAsia"/>
@@ -548,6 +671,7 @@
         </w:rPr>
         <w:t>DataFrame</w:t>
       </w:r>
+      <w:proofErr w:type="spellEnd"/>
       <w:r>
         <w:rPr>
           <w:rFonts w:hint="eastAsia"/>
@@ -568,6 +692,9 @@
     </w:p>
     <w:p>
       <w:r>
+        <w:rPr>
+          <w:noProof/>
+        </w:rPr>
         <w:drawing>
           <wp:inline distT="0" distB="0" distL="0" distR="0" wp14:anchorId="4EE6EF02" wp14:editId="3CC1AFA3">
             <wp:extent cx="5943600" cy="947420"/>
@@ -606,6 +733,7 @@
       </w:r>
     </w:p>
     <w:p>
+      <w:proofErr w:type="spellStart"/>
       <w:r>
         <w:t>U</w:t>
       </w:r>
@@ -615,18 +743,21 @@
         </w:rPr>
         <w:t>pper_lim</w:t>
       </w:r>
+      <w:proofErr w:type="spellEnd"/>
       <w:r>
         <w:rPr>
           <w:rFonts w:hint="eastAsia"/>
         </w:rPr>
         <w:t>和</w:t>
       </w:r>
+      <w:proofErr w:type="spellStart"/>
       <w:r>
         <w:rPr>
           <w:rFonts w:hint="eastAsia"/>
         </w:rPr>
         <w:t>Lower_lim</w:t>
       </w:r>
+      <w:proofErr w:type="spellEnd"/>
       <w:r>
         <w:rPr>
           <w:rFonts w:hint="eastAsia"/>
@@ -635,6 +766,7 @@
       </w:r>
     </w:p>
     <w:p>
+      <w:proofErr w:type="spellStart"/>
       <w:r>
         <w:t>N</w:t>
       </w:r>
@@ -642,11 +774,19 @@
         <w:rPr>
           <w:rFonts w:hint="eastAsia"/>
         </w:rPr>
-        <w:t>ormalization_method=</w:t>
+        <w:t>ormalization_method</w:t>
+      </w:r>
+      <w:proofErr w:type="spellEnd"/>
+      <w:r>
+        <w:rPr>
+          <w:rFonts w:hint="eastAsia"/>
+        </w:rPr>
+        <w:t>=</w:t>
       </w:r>
       <w:r>
         <w:t>’</w:t>
       </w:r>
+      <w:proofErr w:type="gramStart"/>
       <w:r>
         <w:rPr>
           <w:rFonts w:hint="eastAsia"/>
@@ -657,7 +797,14 @@
         <w:rPr>
           <w:rFonts w:hint="eastAsia"/>
         </w:rPr>
-        <w:t>‘或</w:t>
+        <w:t>‘</w:t>
+      </w:r>
+      <w:proofErr w:type="gramEnd"/>
+      <w:r>
+        <w:rPr>
+          <w:rFonts w:hint="eastAsia"/>
+        </w:rPr>
+        <w:t>或</w:t>
       </w:r>
       <w:r>
         <w:t>’</w:t>
@@ -683,11 +830,19 @@
         </w:rPr>
         <w:t>为电流降</w:t>
       </w:r>
-      <w:r>
-        <w:rPr>
-          <w:rFonts w:hint="eastAsia"/>
-        </w:rPr>
-        <w:t>deltaI/I_0</w:t>
+      <w:proofErr w:type="spellStart"/>
+      <w:r>
+        <w:rPr>
+          <w:rFonts w:hint="eastAsia"/>
+        </w:rPr>
+        <w:t>deltaI</w:t>
+      </w:r>
+      <w:proofErr w:type="spellEnd"/>
+      <w:r>
+        <w:rPr>
+          <w:rFonts w:hint="eastAsia"/>
+        </w:rPr>
+        <w:t>/I_0</w:t>
       </w:r>
       <w:r>
         <w:rPr>
@@ -738,6 +893,7 @@
           <w:tab w:val="left" w:pos="2114"/>
         </w:tabs>
       </w:pPr>
+      <w:proofErr w:type="spellStart"/>
       <w:r>
         <w:t>D</w:t>
       </w:r>
@@ -747,6 +903,7 @@
         </w:rPr>
         <w:t>tw_alignment</w:t>
       </w:r>
+      <w:proofErr w:type="spellEnd"/>
       <w:r>
         <w:tab/>
       </w:r>
@@ -758,6 +915,9 @@
         </w:tabs>
       </w:pPr>
       <w:r>
+        <w:rPr>
+          <w:noProof/>
+        </w:rPr>
         <w:drawing>
           <wp:inline distT="0" distB="0" distL="0" distR="0" wp14:anchorId="151A1DB0" wp14:editId="777FD59D">
             <wp:extent cx="5943600" cy="920115"/>
@@ -797,6 +957,7 @@
     </w:p>
     <w:p/>
     <w:p>
+      <w:proofErr w:type="spellStart"/>
       <w:r>
         <w:lastRenderedPageBreak/>
         <w:t>S</w:t>
@@ -805,7 +966,21 @@
         <w:rPr>
           <w:rFonts w:hint="eastAsia"/>
         </w:rPr>
-        <w:t>ignal_index:</w:t>
+        <w:t>ignal_</w:t>
+      </w:r>
+      <w:proofErr w:type="gramStart"/>
+      <w:r>
+        <w:rPr>
+          <w:rFonts w:hint="eastAsia"/>
+        </w:rPr>
+        <w:t>index</w:t>
+      </w:r>
+      <w:proofErr w:type="spellEnd"/>
+      <w:r>
+        <w:rPr>
+          <w:rFonts w:hint="eastAsia"/>
+        </w:rPr>
+        <w:t>:</w:t>
       </w:r>
       <w:r>
         <w:rPr>
@@ -813,6 +988,7 @@
         </w:rPr>
         <w:t>是否画图时显示出选取的过孔信号的编号</w:t>
       </w:r>
+      <w:proofErr w:type="gramEnd"/>
     </w:p>
     <w:p>
       <w:r>
@@ -822,7 +998,14 @@
         <w:rPr>
           <w:rFonts w:hint="eastAsia"/>
         </w:rPr>
-        <w:t>esample length:</w:t>
+        <w:t xml:space="preserve">esample </w:t>
+      </w:r>
+      <w:proofErr w:type="gramStart"/>
+      <w:r>
+        <w:rPr>
+          <w:rFonts w:hint="eastAsia"/>
+        </w:rPr>
+        <w:t>length:</w:t>
       </w:r>
       <w:r>
         <w:rPr>
@@ -830,11 +1013,14 @@
         </w:rPr>
         <w:t>指定平均信号的长度</w:t>
       </w:r>
-    </w:p>
-    <w:p>
+      <w:proofErr w:type="gramEnd"/>
+    </w:p>
+    <w:p>
+      <w:proofErr w:type="spellStart"/>
       <w:r>
         <w:t>plot_alignment</w:t>
       </w:r>
+      <w:proofErr w:type="spellEnd"/>
       <w:r>
         <w:rPr>
           <w:rFonts w:hint="eastAsia"/>
@@ -843,11 +1029,26 @@
       </w:r>
     </w:p>
     <w:p>
-      <w:r>
-        <w:rPr>
-          <w:rFonts w:hint="eastAsia"/>
-        </w:rPr>
-        <w:t>show_matrix:</w:t>
+      <w:proofErr w:type="spellStart"/>
+      <w:r>
+        <w:rPr>
+          <w:rFonts w:hint="eastAsia"/>
+        </w:rPr>
+        <w:t>show_</w:t>
+      </w:r>
+      <w:proofErr w:type="gramStart"/>
+      <w:r>
+        <w:rPr>
+          <w:rFonts w:hint="eastAsia"/>
+        </w:rPr>
+        <w:t>matrix</w:t>
+      </w:r>
+      <w:proofErr w:type="spellEnd"/>
+      <w:r>
+        <w:rPr>
+          <w:rFonts w:hint="eastAsia"/>
+        </w:rPr>
+        <w:t>:</w:t>
       </w:r>
       <w:r>
         <w:rPr>
@@ -855,16 +1056,14 @@
         </w:rPr>
         <w:t>是否显示出累计距离矩阵</w:t>
       </w:r>
-    </w:p>
-    <w:p>
-      <w:pPr>
-        <w:rPr>
-          <w:rFonts w:hint="eastAsia"/>
-        </w:rPr>
-      </w:pPr>
+      <w:proofErr w:type="gramEnd"/>
+    </w:p>
+    <w:p>
+      <w:proofErr w:type="spellStart"/>
       <w:r>
         <w:t>series_standard</w:t>
       </w:r>
+      <w:proofErr w:type="spellEnd"/>
       <w:r>
         <w:rPr>
           <w:rFonts w:hint="eastAsia"/>
@@ -873,6 +1072,7 @@
       </w:r>
     </w:p>
     <w:p>
+      <w:proofErr w:type="gramStart"/>
       <w:r>
         <w:rPr>
           <w:rFonts w:hint="eastAsia"/>
@@ -885,14 +1085,19 @@
         </w:rPr>
         <w:t>是否平滑</w:t>
       </w:r>
-    </w:p>
-    <w:p>
+      <w:proofErr w:type="gramEnd"/>
+    </w:p>
+    <w:p>
+      <w:proofErr w:type="spellStart"/>
+      <w:proofErr w:type="gramStart"/>
       <w:r>
         <w:rPr>
           <w:rFonts w:hint="eastAsia"/>
         </w:rPr>
         <w:t>constraint:None</w:t>
       </w:r>
+      <w:proofErr w:type="spellEnd"/>
+      <w:proofErr w:type="gramEnd"/>
       <w:r>
         <w:rPr>
           <w:rFonts w:hint="eastAsia"/>
@@ -902,12 +1107,14 @@
       <w:r>
         <w:t>’</w:t>
       </w:r>
+      <w:proofErr w:type="spellStart"/>
       <w:r>
         <w:rPr>
           <w:rFonts w:hint="eastAsia"/>
         </w:rPr>
         <w:t>sakoe_chiba</w:t>
       </w:r>
+      <w:proofErr w:type="spellEnd"/>
       <w:r>
         <w:t>’</w:t>
       </w:r>
@@ -919,11 +1126,26 @@
       </w:r>
     </w:p>
     <w:p>
-      <w:r>
-        <w:rPr>
-          <w:rFonts w:hint="eastAsia"/>
-        </w:rPr>
-        <w:t>sakoe_radius:</w:t>
+      <w:proofErr w:type="spellStart"/>
+      <w:r>
+        <w:rPr>
+          <w:rFonts w:hint="eastAsia"/>
+        </w:rPr>
+        <w:t>sakoe_</w:t>
+      </w:r>
+      <w:proofErr w:type="gramStart"/>
+      <w:r>
+        <w:rPr>
+          <w:rFonts w:hint="eastAsia"/>
+        </w:rPr>
+        <w:t>radius</w:t>
+      </w:r>
+      <w:proofErr w:type="spellEnd"/>
+      <w:r>
+        <w:rPr>
+          <w:rFonts w:hint="eastAsia"/>
+        </w:rPr>
+        <w:t>:</w:t>
       </w:r>
       <w:r>
         <w:rPr>
@@ -931,21 +1153,10 @@
         </w:rPr>
         <w:t>最大偏移出对角线的数据点数目</w:t>
       </w:r>
-    </w:p>
-    <w:p>
-      <w:pPr>
-        <w:rPr>
-          <w:rFonts w:hint="eastAsia"/>
-        </w:rPr>
-      </w:pPr>
-    </w:p>
-    <w:p>
-      <w:pPr>
-        <w:rPr>
-          <w:rFonts w:hint="eastAsia"/>
-        </w:rPr>
-      </w:pPr>
-    </w:p>
+      <w:proofErr w:type="gramEnd"/>
+    </w:p>
+    <w:p/>
+    <w:p/>
     <w:p>
       <w:pPr>
         <w:rPr>
@@ -969,6 +1180,7 @@
         </w:rPr>
         <w:t>包含有多个两列（时间、电流）过孔信号</w:t>
       </w:r>
+      <w:proofErr w:type="spellStart"/>
       <w:r>
         <w:rPr>
           <w:rFonts w:hint="eastAsia"/>
@@ -978,6 +1190,7 @@
         </w:rPr>
         <w:t>DataFrame</w:t>
       </w:r>
+      <w:proofErr w:type="spellEnd"/>
       <w:r>
         <w:rPr>
           <w:rFonts w:hint="eastAsia"/>
@@ -996,6 +1209,7 @@
         </w:rPr>
         <w:t>（</w:t>
       </w:r>
+      <w:proofErr w:type="spellStart"/>
       <w:r>
         <w:rPr>
           <w:b/>
@@ -1004,6 +1218,7 @@
         </w:rPr>
         <w:t>Signal_Processing_and_Alignment</w:t>
       </w:r>
+      <w:proofErr w:type="spellEnd"/>
       <w:r>
         <w:rPr>
           <w:rFonts w:hint="eastAsia"/>
@@ -1052,13 +1267,7 @@
         <w:rPr>
           <w:rFonts w:hint="eastAsia"/>
         </w:rPr>
-        <w:t>；</w:t>
-      </w:r>
-      <w:r>
-        <w:rPr>
-          <w:rFonts w:hint="eastAsia"/>
-        </w:rPr>
-        <w:t>去重之后的对齐数据：包含多个</w:t>
+        <w:t>；去重之后的对齐数据：包含多个</w:t>
       </w:r>
       <w:r>
         <w:rPr>
@@ -1102,12 +1311,14 @@
     </w:p>
     <w:p/>
     <w:p>
+      <w:proofErr w:type="spellStart"/>
       <w:r>
         <w:rPr>
           <w:rFonts w:hint="eastAsia"/>
         </w:rPr>
         <w:t>Plot_Adjustment</w:t>
       </w:r>
+      <w:proofErr w:type="spellEnd"/>
       <w:r>
         <w:rPr>
           <w:rFonts w:hint="eastAsia"/>
@@ -1128,22 +1339,16 @@
       </w:r>
     </w:p>
     <w:p>
+      <w:r>
+        <w:rPr>
+          <w:rFonts w:hint="eastAsia"/>
+        </w:rPr>
+        <w:t>包含以上三个模块以及随机分组验证和导出模块</w:t>
+      </w:r>
+    </w:p>
+    <w:p>
       <w:pPr>
         <w:rPr>
-          <w:rFonts w:hint="eastAsia"/>
-        </w:rPr>
-      </w:pPr>
-      <w:r>
-        <w:rPr>
-          <w:rFonts w:hint="eastAsia"/>
-        </w:rPr>
-        <w:t>包含以上三个模块以及随机分组验证和导出模块</w:t>
-      </w:r>
-    </w:p>
-    <w:p>
-      <w:pPr>
-        <w:rPr>
-          <w:rFonts w:hint="eastAsia"/>
           <w:b/>
           <w:bCs/>
           <w:color w:val="FF0000"/>
@@ -1155,54 +1360,15 @@
         <w:tabs>
           <w:tab w:val="left" w:pos="2114"/>
         </w:tabs>
-        <w:rPr>
-          <w:rFonts w:hint="eastAsia"/>
-        </w:rPr>
       </w:pPr>
     </w:p>
     <w:p/>
-    <w:p>
-      <w:pPr>
-        <w:rPr>
-          <w:rFonts w:hint="eastAsia"/>
-        </w:rPr>
-      </w:pPr>
-    </w:p>
-    <w:p>
-      <w:pPr>
-        <w:rPr>
-          <w:rFonts w:hint="eastAsia"/>
-        </w:rPr>
-      </w:pPr>
-    </w:p>
-    <w:p>
-      <w:pPr>
-        <w:rPr>
-          <w:rFonts w:hint="eastAsia"/>
-        </w:rPr>
-      </w:pPr>
-    </w:p>
-    <w:p>
-      <w:pPr>
-        <w:rPr>
-          <w:rFonts w:hint="eastAsia"/>
-        </w:rPr>
-      </w:pPr>
-    </w:p>
-    <w:p>
-      <w:pPr>
-        <w:rPr>
-          <w:rFonts w:hint="eastAsia"/>
-        </w:rPr>
-      </w:pPr>
-    </w:p>
-    <w:p>
-      <w:pPr>
-        <w:rPr>
-          <w:rFonts w:hint="eastAsia"/>
-        </w:rPr>
-      </w:pPr>
-    </w:p>
+    <w:p/>
+    <w:p/>
+    <w:p/>
+    <w:p/>
+    <w:p/>
+    <w:p/>
     <w:sectPr>
       <w:pgSz w:w="12240" w:h="15840"/>
       <w:pgMar w:top="1440" w:right="1440" w:bottom="1440" w:left="1440" w:header="720" w:footer="720" w:gutter="0"/>
@@ -1913,6 +2079,7 @@
   <w:style w:type="character" w:default="1" w:styleId="DefaultParagraphFont">
     <w:name w:val="Default Paragraph Font"/>
     <w:uiPriority w:val="1"/>
+    <w:semiHidden/>
     <w:unhideWhenUsed/>
   </w:style>
   <w:style w:type="table" w:default="1" w:styleId="TableNormal">

</xml_diff>